<commit_message>
number the balls instead of using metric
</commit_message>
<xml_diff>
--- a/ECE 3120/lab3/lab3.docx
+++ b/ECE 3120/lab3/lab3.docx
@@ -99,6 +99,924 @@
         <w:t>Design Calculations</w:t>
       </w:r>
     </w:p>
+    <w:p>
+      <w:r>
+        <w:tab/>
+        <w:t>For the first part of this lab, we de</w:t>
+      </w:r>
+      <w:r>
+        <w:t>signed the simple current source shown in Figure 1. We desired to build a circuit such that I</w:t>
+      </w:r>
+      <w:r>
+        <w:rPr>
+          <w:vertAlign w:val="subscript"/>
+        </w:rPr>
+        <w:t>C</w:t>
+      </w:r>
+      <w:r>
+        <w:t>=I</w:t>
+      </w:r>
+      <w:r>
+        <w:rPr>
+          <w:vertAlign w:val="subscript"/>
+        </w:rPr>
+        <w:t>L</w:t>
+      </w:r>
+      <w:r>
+        <w:t>=2.5mA±5% utilizing V</w:t>
+      </w:r>
+      <w:r>
+        <w:rPr>
+          <w:vertAlign w:val="subscript"/>
+        </w:rPr>
+        <w:t>CC</w:t>
+      </w:r>
+      <w:r>
+        <w:t>=10V. We assumed that V</w:t>
+      </w:r>
+      <w:r>
+        <w:rPr>
+          <w:vertAlign w:val="subscript"/>
+        </w:rPr>
+        <w:t>BE</w:t>
+      </w:r>
+      <w:r>
+        <w:t>(on)=0.7V.</w:t>
+      </w:r>
+    </w:p>
+    <w:p>
+      <w:pPr>
+        <w:jc w:val="center"/>
+        <w:rPr>
+          <w:rFonts w:eastAsiaTheme="minorEastAsia"/>
+        </w:rPr>
+      </w:pPr>
+      <m:oMathPara>
+        <m:oMath>
+          <m:sSub>
+            <m:sSubPr>
+              <m:ctrlPr>
+                <w:rPr>
+                  <w:rFonts w:ascii="Cambria Math" w:hAnsi="Cambria Math"/>
+                  <w:i/>
+                </w:rPr>
+              </m:ctrlPr>
+            </m:sSubPr>
+            <m:e>
+              <m:r>
+                <w:rPr>
+                  <w:rFonts w:ascii="Cambria Math" w:hAnsi="Cambria Math"/>
+                </w:rPr>
+                <m:t>R</m:t>
+              </m:r>
+            </m:e>
+            <m:sub>
+              <m:r>
+                <w:rPr>
+                  <w:rFonts w:ascii="Cambria Math" w:hAnsi="Cambria Math"/>
+                </w:rPr>
+                <m:t>C</m:t>
+              </m:r>
+            </m:sub>
+          </m:sSub>
+          <m:r>
+            <w:rPr>
+              <w:rFonts w:ascii="Cambria Math" w:hAnsi="Cambria Math"/>
+            </w:rPr>
+            <m:t>=</m:t>
+          </m:r>
+          <m:f>
+            <m:fPr>
+              <m:ctrlPr>
+                <w:rPr>
+                  <w:rFonts w:ascii="Cambria Math" w:hAnsi="Cambria Math"/>
+                  <w:i/>
+                </w:rPr>
+              </m:ctrlPr>
+            </m:fPr>
+            <m:num>
+              <m:sSub>
+                <m:sSubPr>
+                  <m:ctrlPr>
+                    <w:rPr>
+                      <w:rFonts w:ascii="Cambria Math" w:hAnsi="Cambria Math"/>
+                      <w:i/>
+                    </w:rPr>
+                  </m:ctrlPr>
+                </m:sSubPr>
+                <m:e>
+                  <m:r>
+                    <w:rPr>
+                      <w:rFonts w:ascii="Cambria Math" w:hAnsi="Cambria Math"/>
+                    </w:rPr>
+                    <m:t>V</m:t>
+                  </m:r>
+                </m:e>
+                <m:sub>
+                  <m:r>
+                    <w:rPr>
+                      <w:rFonts w:ascii="Cambria Math" w:hAnsi="Cambria Math"/>
+                    </w:rPr>
+                    <m:t>CC</m:t>
+                  </m:r>
+                </m:sub>
+              </m:sSub>
+              <m:r>
+                <w:rPr>
+                  <w:rFonts w:ascii="Cambria Math" w:hAnsi="Cambria Math"/>
+                </w:rPr>
+                <m:t>-</m:t>
+              </m:r>
+              <m:sSub>
+                <m:sSubPr>
+                  <m:ctrlPr>
+                    <w:rPr>
+                      <w:rFonts w:ascii="Cambria Math" w:hAnsi="Cambria Math"/>
+                      <w:i/>
+                    </w:rPr>
+                  </m:ctrlPr>
+                </m:sSubPr>
+                <m:e>
+                  <m:r>
+                    <w:rPr>
+                      <w:rFonts w:ascii="Cambria Math" w:hAnsi="Cambria Math"/>
+                    </w:rPr>
+                    <m:t>V</m:t>
+                  </m:r>
+                </m:e>
+                <m:sub>
+                  <m:r>
+                    <w:rPr>
+                      <w:rFonts w:ascii="Cambria Math" w:hAnsi="Cambria Math"/>
+                    </w:rPr>
+                    <m:t>BE</m:t>
+                  </m:r>
+                </m:sub>
+              </m:sSub>
+              <m:r>
+                <w:rPr>
+                  <w:rFonts w:ascii="Cambria Math" w:hAnsi="Cambria Math"/>
+                </w:rPr>
+                <m:t>(on)</m:t>
+              </m:r>
+            </m:num>
+            <m:den>
+              <m:sSub>
+                <m:sSubPr>
+                  <m:ctrlPr>
+                    <w:rPr>
+                      <w:rFonts w:ascii="Cambria Math" w:hAnsi="Cambria Math"/>
+                      <w:i/>
+                    </w:rPr>
+                  </m:ctrlPr>
+                </m:sSubPr>
+                <m:e>
+                  <m:r>
+                    <w:rPr>
+                      <w:rFonts w:ascii="Cambria Math" w:hAnsi="Cambria Math"/>
+                    </w:rPr>
+                    <m:t>I</m:t>
+                  </m:r>
+                </m:e>
+                <m:sub>
+                  <m:r>
+                    <w:rPr>
+                      <w:rFonts w:ascii="Cambria Math" w:hAnsi="Cambria Math"/>
+                    </w:rPr>
+                    <m:t>C</m:t>
+                  </m:r>
+                </m:sub>
+              </m:sSub>
+            </m:den>
+          </m:f>
+          <m:r>
+            <w:rPr>
+              <w:rFonts w:ascii="Cambria Math" w:hAnsi="Cambria Math"/>
+            </w:rPr>
+            <m:t>=</m:t>
+          </m:r>
+          <m:f>
+            <m:fPr>
+              <m:ctrlPr>
+                <w:rPr>
+                  <w:rFonts w:ascii="Cambria Math" w:hAnsi="Cambria Math"/>
+                  <w:i/>
+                </w:rPr>
+              </m:ctrlPr>
+            </m:fPr>
+            <m:num>
+              <m:r>
+                <w:rPr>
+                  <w:rFonts w:ascii="Cambria Math" w:hAnsi="Cambria Math"/>
+                </w:rPr>
+                <m:t>10-0.7</m:t>
+              </m:r>
+            </m:num>
+            <m:den>
+              <m:r>
+                <w:rPr>
+                  <w:rFonts w:ascii="Cambria Math" w:hAnsi="Cambria Math"/>
+                </w:rPr>
+                <m:t>0.0025</m:t>
+              </m:r>
+            </m:den>
+          </m:f>
+          <m:r>
+            <w:rPr>
+              <w:rFonts w:ascii="Cambria Math" w:eastAsiaTheme="minorEastAsia" w:hAnsi="Cambria Math"/>
+            </w:rPr>
+            <m:t>=3720Ω</m:t>
+          </m:r>
+        </m:oMath>
+      </m:oMathPara>
+    </w:p>
+    <w:p>
+      <w:pPr>
+        <w:jc w:val="center"/>
+        <w:rPr>
+          <w:rFonts w:eastAsiaTheme="minorEastAsia"/>
+        </w:rPr>
+      </w:pPr>
+      <m:oMathPara>
+        <m:oMath>
+          <m:sSub>
+            <m:sSubPr>
+              <m:ctrlPr>
+                <w:rPr>
+                  <w:rFonts w:ascii="Cambria Math" w:hAnsi="Cambria Math"/>
+                  <w:i/>
+                </w:rPr>
+              </m:ctrlPr>
+            </m:sSubPr>
+            <m:e>
+              <m:r>
+                <w:rPr>
+                  <w:rFonts w:ascii="Cambria Math" w:hAnsi="Cambria Math"/>
+                </w:rPr>
+                <m:t>R</m:t>
+              </m:r>
+            </m:e>
+            <m:sub>
+              <m:r>
+                <w:rPr>
+                  <w:rFonts w:ascii="Cambria Math" w:hAnsi="Cambria Math"/>
+                </w:rPr>
+                <m:t>L</m:t>
+              </m:r>
+            </m:sub>
+          </m:sSub>
+          <m:r>
+            <w:rPr>
+              <w:rFonts w:ascii="Cambria Math" w:hAnsi="Cambria Math"/>
+            </w:rPr>
+            <m:t>=</m:t>
+          </m:r>
+          <m:f>
+            <m:fPr>
+              <m:ctrlPr>
+                <w:rPr>
+                  <w:rFonts w:ascii="Cambria Math" w:hAnsi="Cambria Math"/>
+                  <w:i/>
+                </w:rPr>
+              </m:ctrlPr>
+            </m:fPr>
+            <m:num>
+              <m:sSub>
+                <m:sSubPr>
+                  <m:ctrlPr>
+                    <w:rPr>
+                      <w:rFonts w:ascii="Cambria Math" w:hAnsi="Cambria Math"/>
+                      <w:i/>
+                    </w:rPr>
+                  </m:ctrlPr>
+                </m:sSubPr>
+                <m:e>
+                  <m:r>
+                    <w:rPr>
+                      <w:rFonts w:ascii="Cambria Math" w:hAnsi="Cambria Math"/>
+                    </w:rPr>
+                    <m:t>V</m:t>
+                  </m:r>
+                </m:e>
+                <m:sub>
+                  <m:r>
+                    <w:rPr>
+                      <w:rFonts w:ascii="Cambria Math" w:hAnsi="Cambria Math"/>
+                    </w:rPr>
+                    <m:t>CC</m:t>
+                  </m:r>
+                </m:sub>
+              </m:sSub>
+              <m:r>
+                <w:rPr>
+                  <w:rFonts w:ascii="Cambria Math" w:hAnsi="Cambria Math"/>
+                </w:rPr>
+                <m:t>-</m:t>
+              </m:r>
+              <m:sSub>
+                <m:sSubPr>
+                  <m:ctrlPr>
+                    <w:rPr>
+                      <w:rFonts w:ascii="Cambria Math" w:hAnsi="Cambria Math"/>
+                      <w:i/>
+                    </w:rPr>
+                  </m:ctrlPr>
+                </m:sSubPr>
+                <m:e>
+                  <m:r>
+                    <w:rPr>
+                      <w:rFonts w:ascii="Cambria Math" w:hAnsi="Cambria Math"/>
+                    </w:rPr>
+                    <m:t>V</m:t>
+                  </m:r>
+                </m:e>
+                <m:sub>
+                  <m:r>
+                    <w:rPr>
+                      <w:rFonts w:ascii="Cambria Math" w:hAnsi="Cambria Math"/>
+                    </w:rPr>
+                    <m:t>O</m:t>
+                  </m:r>
+                </m:sub>
+              </m:sSub>
+            </m:num>
+            <m:den>
+              <m:sSub>
+                <m:sSubPr>
+                  <m:ctrlPr>
+                    <w:rPr>
+                      <w:rFonts w:ascii="Cambria Math" w:hAnsi="Cambria Math"/>
+                      <w:i/>
+                    </w:rPr>
+                  </m:ctrlPr>
+                </m:sSubPr>
+                <m:e>
+                  <m:r>
+                    <w:rPr>
+                      <w:rFonts w:ascii="Cambria Math" w:hAnsi="Cambria Math"/>
+                    </w:rPr>
+                    <m:t>I</m:t>
+                  </m:r>
+                </m:e>
+                <m:sub>
+                  <m:r>
+                    <w:rPr>
+                      <w:rFonts w:ascii="Cambria Math" w:hAnsi="Cambria Math"/>
+                    </w:rPr>
+                    <m:t>L</m:t>
+                  </m:r>
+                </m:sub>
+              </m:sSub>
+            </m:den>
+          </m:f>
+          <m:r>
+            <w:rPr>
+              <w:rFonts w:ascii="Cambria Math" w:hAnsi="Cambria Math"/>
+            </w:rPr>
+            <m:t>=</m:t>
+          </m:r>
+          <m:f>
+            <m:fPr>
+              <m:ctrlPr>
+                <w:rPr>
+                  <w:rFonts w:ascii="Cambria Math" w:hAnsi="Cambria Math"/>
+                  <w:i/>
+                </w:rPr>
+              </m:ctrlPr>
+            </m:fPr>
+            <m:num>
+              <m:r>
+                <w:rPr>
+                  <w:rFonts w:ascii="Cambria Math" w:hAnsi="Cambria Math"/>
+                </w:rPr>
+                <m:t>10-6</m:t>
+              </m:r>
+            </m:num>
+            <m:den>
+              <m:r>
+                <w:rPr>
+                  <w:rFonts w:ascii="Cambria Math" w:hAnsi="Cambria Math"/>
+                </w:rPr>
+                <m:t>0.0025</m:t>
+              </m:r>
+            </m:den>
+          </m:f>
+          <m:r>
+            <w:rPr>
+              <w:rFonts w:ascii="Cambria Math" w:hAnsi="Cambria Math"/>
+            </w:rPr>
+            <m:t>=1600Ω</m:t>
+          </m:r>
+        </m:oMath>
+      </m:oMathPara>
+    </w:p>
+    <w:p>
+      <w:pPr>
+        <w:rPr>
+          <w:rFonts w:eastAsiaTheme="minorEastAsia"/>
+        </w:rPr>
+      </w:pPr>
+      <w:r>
+        <w:rPr>
+          <w:rFonts w:eastAsiaTheme="minorEastAsia"/>
+        </w:rPr>
+        <w:tab/>
+        <w:t xml:space="preserve">For the second part of this lab, we designed a </w:t>
+      </w:r>
+      <w:proofErr w:type="spellStart"/>
+      <w:r>
+        <w:rPr>
+          <w:rFonts w:eastAsiaTheme="minorEastAsia"/>
+        </w:rPr>
+        <w:t>Widlar</w:t>
+      </w:r>
+      <w:proofErr w:type="spellEnd"/>
+      <w:r>
+        <w:rPr>
+          <w:rFonts w:eastAsiaTheme="minorEastAsia"/>
+        </w:rPr>
+        <w:t xml:space="preserve"> current source shown in Figure 2. We desired to build a circuit such that over the output</w:t>
+      </w:r>
+      <w:r>
+        <w:rPr>
+          <w:rFonts w:eastAsiaTheme="minorEastAsia"/>
+        </w:rPr>
+        <w:t xml:space="preserve"> voltage range 3-7V the output current should meet the specification I</w:t>
+      </w:r>
+      <w:r>
+        <w:rPr>
+          <w:rFonts w:eastAsiaTheme="minorEastAsia"/>
+          <w:vertAlign w:val="subscript"/>
+        </w:rPr>
+        <w:t>O</w:t>
+      </w:r>
+      <w:r>
+        <w:rPr>
+          <w:rFonts w:eastAsiaTheme="minorEastAsia"/>
+        </w:rPr>
+        <w:t>=100±20</w:t>
+      </w:r>
+      <w:r>
+        <w:rPr>
+          <w:rFonts w:ascii="Calibri" w:eastAsiaTheme="minorEastAsia" w:hAnsi="Calibri"/>
+        </w:rPr>
+        <w:t>μ</w:t>
+      </w:r>
+      <w:r>
+        <w:rPr>
+          <w:rFonts w:eastAsiaTheme="minorEastAsia"/>
+        </w:rPr>
+        <w:t>A assuming I</w:t>
+      </w:r>
+      <w:r>
+        <w:rPr>
+          <w:rFonts w:eastAsiaTheme="minorEastAsia"/>
+          <w:vertAlign w:val="subscript"/>
+        </w:rPr>
+        <w:t>C</w:t>
+      </w:r>
+      <w:r>
+        <w:rPr>
+          <w:rFonts w:eastAsiaTheme="minorEastAsia"/>
+        </w:rPr>
+        <w:t>=10mA</w:t>
+      </w:r>
+      <w:r>
+        <w:rPr>
+          <w:rFonts w:eastAsiaTheme="minorEastAsia"/>
+        </w:rPr>
+        <w:t xml:space="preserve"> and R</w:t>
+      </w:r>
+      <w:r>
+        <w:rPr>
+          <w:rFonts w:eastAsiaTheme="minorEastAsia"/>
+          <w:vertAlign w:val="subscript"/>
+        </w:rPr>
+        <w:t>E</w:t>
+      </w:r>
+      <w:r>
+        <w:rPr>
+          <w:rFonts w:eastAsiaTheme="minorEastAsia"/>
+        </w:rPr>
+        <w:t>=1197</w:t>
+      </w:r>
+      <w:r>
+        <w:rPr>
+          <w:rFonts w:ascii="Calibri" w:eastAsiaTheme="minorEastAsia" w:hAnsi="Calibri"/>
+        </w:rPr>
+        <w:t>Ω</w:t>
+      </w:r>
+      <w:r>
+        <w:rPr>
+          <w:rFonts w:eastAsiaTheme="minorEastAsia"/>
+        </w:rPr>
+        <w:t>.</w:t>
+      </w:r>
+    </w:p>
+    <w:p>
+      <w:pPr>
+        <w:jc w:val="center"/>
+        <w:rPr>
+          <w:rFonts w:eastAsiaTheme="minorEastAsia"/>
+        </w:rPr>
+      </w:pPr>
+      <m:oMathPara>
+        <m:oMath>
+          <m:sSub>
+            <m:sSubPr>
+              <m:ctrlPr>
+                <w:rPr>
+                  <w:rFonts w:ascii="Cambria Math" w:hAnsi="Cambria Math"/>
+                  <w:i/>
+                </w:rPr>
+              </m:ctrlPr>
+            </m:sSubPr>
+            <m:e>
+              <m:r>
+                <w:rPr>
+                  <w:rFonts w:ascii="Cambria Math" w:hAnsi="Cambria Math"/>
+                </w:rPr>
+                <m:t>R</m:t>
+              </m:r>
+            </m:e>
+            <m:sub>
+              <m:r>
+                <w:rPr>
+                  <w:rFonts w:ascii="Cambria Math" w:hAnsi="Cambria Math"/>
+                </w:rPr>
+                <m:t>C</m:t>
+              </m:r>
+            </m:sub>
+          </m:sSub>
+          <m:r>
+            <w:rPr>
+              <w:rFonts w:ascii="Cambria Math" w:hAnsi="Cambria Math"/>
+            </w:rPr>
+            <m:t>=</m:t>
+          </m:r>
+          <m:f>
+            <m:fPr>
+              <m:ctrlPr>
+                <w:rPr>
+                  <w:rFonts w:ascii="Cambria Math" w:hAnsi="Cambria Math"/>
+                  <w:i/>
+                </w:rPr>
+              </m:ctrlPr>
+            </m:fPr>
+            <m:num>
+              <m:sSub>
+                <m:sSubPr>
+                  <m:ctrlPr>
+                    <w:rPr>
+                      <w:rFonts w:ascii="Cambria Math" w:hAnsi="Cambria Math"/>
+                      <w:i/>
+                    </w:rPr>
+                  </m:ctrlPr>
+                </m:sSubPr>
+                <m:e>
+                  <m:r>
+                    <w:rPr>
+                      <w:rFonts w:ascii="Cambria Math" w:hAnsi="Cambria Math"/>
+                    </w:rPr>
+                    <m:t>V</m:t>
+                  </m:r>
+                </m:e>
+                <m:sub>
+                  <m:r>
+                    <w:rPr>
+                      <w:rFonts w:ascii="Cambria Math" w:hAnsi="Cambria Math"/>
+                    </w:rPr>
+                    <m:t>CC</m:t>
+                  </m:r>
+                </m:sub>
+              </m:sSub>
+              <m:r>
+                <w:rPr>
+                  <w:rFonts w:ascii="Cambria Math" w:hAnsi="Cambria Math"/>
+                </w:rPr>
+                <m:t>-</m:t>
+              </m:r>
+              <m:sSub>
+                <m:sSubPr>
+                  <m:ctrlPr>
+                    <w:rPr>
+                      <w:rFonts w:ascii="Cambria Math" w:hAnsi="Cambria Math"/>
+                      <w:i/>
+                    </w:rPr>
+                  </m:ctrlPr>
+                </m:sSubPr>
+                <m:e>
+                  <m:r>
+                    <w:rPr>
+                      <w:rFonts w:ascii="Cambria Math" w:hAnsi="Cambria Math"/>
+                    </w:rPr>
+                    <m:t>V</m:t>
+                  </m:r>
+                </m:e>
+                <m:sub>
+                  <m:r>
+                    <w:rPr>
+                      <w:rFonts w:ascii="Cambria Math" w:hAnsi="Cambria Math"/>
+                    </w:rPr>
+                    <m:t>BE</m:t>
+                  </m:r>
+                </m:sub>
+              </m:sSub>
+              <m:r>
+                <w:rPr>
+                  <w:rFonts w:ascii="Cambria Math" w:hAnsi="Cambria Math"/>
+                </w:rPr>
+                <m:t>(on)</m:t>
+              </m:r>
+            </m:num>
+            <m:den>
+              <m:sSub>
+                <m:sSubPr>
+                  <m:ctrlPr>
+                    <w:rPr>
+                      <w:rFonts w:ascii="Cambria Math" w:hAnsi="Cambria Math"/>
+                      <w:i/>
+                    </w:rPr>
+                  </m:ctrlPr>
+                </m:sSubPr>
+                <m:e>
+                  <m:r>
+                    <w:rPr>
+                      <w:rFonts w:ascii="Cambria Math" w:hAnsi="Cambria Math"/>
+                    </w:rPr>
+                    <m:t>I</m:t>
+                  </m:r>
+                </m:e>
+                <m:sub>
+                  <m:r>
+                    <w:rPr>
+                      <w:rFonts w:ascii="Cambria Math" w:hAnsi="Cambria Math"/>
+                    </w:rPr>
+                    <m:t>C</m:t>
+                  </m:r>
+                </m:sub>
+              </m:sSub>
+            </m:den>
+          </m:f>
+          <m:r>
+            <w:rPr>
+              <w:rFonts w:ascii="Cambria Math" w:hAnsi="Cambria Math"/>
+            </w:rPr>
+            <m:t>=</m:t>
+          </m:r>
+          <m:f>
+            <m:fPr>
+              <m:ctrlPr>
+                <w:rPr>
+                  <w:rFonts w:ascii="Cambria Math" w:hAnsi="Cambria Math"/>
+                  <w:i/>
+                </w:rPr>
+              </m:ctrlPr>
+            </m:fPr>
+            <m:num>
+              <m:r>
+                <w:rPr>
+                  <w:rFonts w:ascii="Cambria Math" w:hAnsi="Cambria Math"/>
+                </w:rPr>
+                <m:t>10-0.7</m:t>
+              </m:r>
+            </m:num>
+            <m:den>
+              <m:r>
+                <w:rPr>
+                  <w:rFonts w:ascii="Cambria Math" w:hAnsi="Cambria Math"/>
+                </w:rPr>
+                <m:t>0.01</m:t>
+              </m:r>
+            </m:den>
+          </m:f>
+          <m:r>
+            <w:rPr>
+              <w:rFonts w:ascii="Cambria Math" w:eastAsiaTheme="minorEastAsia" w:hAnsi="Cambria Math"/>
+            </w:rPr>
+            <m:t>=930</m:t>
+          </m:r>
+          <m:r>
+            <w:rPr>
+              <w:rFonts w:ascii="Cambria Math" w:eastAsiaTheme="minorEastAsia" w:hAnsi="Cambria Math"/>
+            </w:rPr>
+            <m:t>Ω</m:t>
+          </m:r>
+        </m:oMath>
+      </m:oMathPara>
+    </w:p>
+    <w:p>
+      <w:pPr>
+        <w:jc w:val="center"/>
+        <w:rPr>
+          <w:rFonts w:eastAsiaTheme="minorEastAsia"/>
+        </w:rPr>
+      </w:pPr>
+      <m:oMathPara>
+        <m:oMath>
+          <m:sSub>
+            <m:sSubPr>
+              <m:ctrlPr>
+                <w:rPr>
+                  <w:rFonts w:ascii="Cambria Math" w:hAnsi="Cambria Math"/>
+                  <w:i/>
+                </w:rPr>
+              </m:ctrlPr>
+            </m:sSubPr>
+            <m:e>
+              <m:r>
+                <w:rPr>
+                  <w:rFonts w:ascii="Cambria Math" w:hAnsi="Cambria Math"/>
+                </w:rPr>
+                <m:t>R</m:t>
+              </m:r>
+            </m:e>
+            <m:sub>
+              <m:r>
+                <w:rPr>
+                  <w:rFonts w:ascii="Cambria Math" w:hAnsi="Cambria Math"/>
+                </w:rPr>
+                <m:t>L</m:t>
+              </m:r>
+            </m:sub>
+          </m:sSub>
+          <m:r>
+            <w:rPr>
+              <w:rFonts w:ascii="Cambria Math" w:hAnsi="Cambria Math"/>
+            </w:rPr>
+            <m:t>=</m:t>
+          </m:r>
+          <m:f>
+            <m:fPr>
+              <m:ctrlPr>
+                <w:rPr>
+                  <w:rFonts w:ascii="Cambria Math" w:hAnsi="Cambria Math"/>
+                  <w:i/>
+                </w:rPr>
+              </m:ctrlPr>
+            </m:fPr>
+            <m:num>
+              <m:sSub>
+                <m:sSubPr>
+                  <m:ctrlPr>
+                    <w:rPr>
+                      <w:rFonts w:ascii="Cambria Math" w:hAnsi="Cambria Math"/>
+                      <w:i/>
+                    </w:rPr>
+                  </m:ctrlPr>
+                </m:sSubPr>
+                <m:e>
+                  <m:r>
+                    <w:rPr>
+                      <w:rFonts w:ascii="Cambria Math" w:hAnsi="Cambria Math"/>
+                    </w:rPr>
+                    <m:t>V</m:t>
+                  </m:r>
+                </m:e>
+                <m:sub>
+                  <m:r>
+                    <w:rPr>
+                      <w:rFonts w:ascii="Cambria Math" w:hAnsi="Cambria Math"/>
+                    </w:rPr>
+                    <m:t>CC</m:t>
+                  </m:r>
+                </m:sub>
+              </m:sSub>
+              <m:r>
+                <w:rPr>
+                  <w:rFonts w:ascii="Cambria Math" w:hAnsi="Cambria Math"/>
+                </w:rPr>
+                <m:t>-</m:t>
+              </m:r>
+              <m:sSub>
+                <m:sSubPr>
+                  <m:ctrlPr>
+                    <w:rPr>
+                      <w:rFonts w:ascii="Cambria Math" w:hAnsi="Cambria Math"/>
+                      <w:i/>
+                    </w:rPr>
+                  </m:ctrlPr>
+                </m:sSubPr>
+                <m:e>
+                  <m:r>
+                    <w:rPr>
+                      <w:rFonts w:ascii="Cambria Math" w:hAnsi="Cambria Math"/>
+                    </w:rPr>
+                    <m:t>V</m:t>
+                  </m:r>
+                </m:e>
+                <m:sub>
+                  <m:r>
+                    <w:rPr>
+                      <w:rFonts w:ascii="Cambria Math" w:hAnsi="Cambria Math"/>
+                    </w:rPr>
+                    <m:t>O</m:t>
+                  </m:r>
+                </m:sub>
+              </m:sSub>
+            </m:num>
+            <m:den>
+              <m:sSub>
+                <m:sSubPr>
+                  <m:ctrlPr>
+                    <w:rPr>
+                      <w:rFonts w:ascii="Cambria Math" w:hAnsi="Cambria Math"/>
+                      <w:i/>
+                    </w:rPr>
+                  </m:ctrlPr>
+                </m:sSubPr>
+                <m:e>
+                  <m:r>
+                    <w:rPr>
+                      <w:rFonts w:ascii="Cambria Math" w:hAnsi="Cambria Math"/>
+                    </w:rPr>
+                    <m:t>I</m:t>
+                  </m:r>
+                </m:e>
+                <m:sub>
+                  <m:r>
+                    <w:rPr>
+                      <w:rFonts w:ascii="Cambria Math" w:hAnsi="Cambria Math"/>
+                    </w:rPr>
+                    <m:t>L</m:t>
+                  </m:r>
+                </m:sub>
+              </m:sSub>
+            </m:den>
+          </m:f>
+          <m:r>
+            <w:rPr>
+              <w:rFonts w:ascii="Cambria Math" w:hAnsi="Cambria Math"/>
+            </w:rPr>
+            <m:t>=</m:t>
+          </m:r>
+          <m:f>
+            <m:fPr>
+              <m:ctrlPr>
+                <w:rPr>
+                  <w:rFonts w:ascii="Cambria Math" w:hAnsi="Cambria Math"/>
+                  <w:i/>
+                </w:rPr>
+              </m:ctrlPr>
+            </m:fPr>
+            <m:num>
+              <m:r>
+                <w:rPr>
+                  <w:rFonts w:ascii="Cambria Math" w:hAnsi="Cambria Math"/>
+                </w:rPr>
+                <m:t>10-7</m:t>
+              </m:r>
+            </m:num>
+            <m:den>
+              <m:r>
+                <w:rPr>
+                  <w:rFonts w:ascii="Cambria Math" w:hAnsi="Cambria Math"/>
+                </w:rPr>
+                <m:t>0.0001</m:t>
+              </m:r>
+            </m:den>
+          </m:f>
+          <m:r>
+            <w:rPr>
+              <w:rFonts w:ascii="Cambria Math" w:hAnsi="Cambria Math"/>
+            </w:rPr>
+            <m:t>=30k</m:t>
+          </m:r>
+          <m:r>
+            <w:rPr>
+              <w:rFonts w:ascii="Cambria Math" w:hAnsi="Cambria Math"/>
+            </w:rPr>
+            <m:t>Ω</m:t>
+          </m:r>
+        </m:oMath>
+      </m:oMathPara>
+    </w:p>
+    <w:p>
+      <w:pPr>
+        <w:rPr>
+          <w:rFonts w:eastAsiaTheme="minorEastAsia"/>
+        </w:rPr>
+      </w:pPr>
+      <w:r>
+        <w:rPr>
+          <w:rFonts w:eastAsiaTheme="minorEastAsia"/>
+        </w:rPr>
+        <w:tab/>
+        <w:t xml:space="preserve">The calculated resistor values are summarized in Table 1. The experimental voltages are summarized in Table 2. The input and output currents were calculated using Ohm’s Law and the values provided in Table 1 and </w:t>
+      </w:r>
+      <w:r>
+        <w:rPr>
+          <w:rFonts w:eastAsiaTheme="minorEastAsia"/>
+        </w:rPr>
+        <w:t xml:space="preserve">Table </w:t>
+      </w:r>
+      <w:r>
+        <w:rPr>
+          <w:rFonts w:eastAsiaTheme="minorEastAsia"/>
+        </w:rPr>
+        <w:t>2. These results are summarized in Table 3.</w:t>
+      </w:r>
+    </w:p>
     <w:p/>
     <w:p>
       <w:pPr>
@@ -122,7 +1040,43 @@
         <w:tab/>
       </w:r>
       <w:r>
-        <w:t>In conclusion…</w:t>
+        <w:t>The LT-SPICE schematics shown in Figure 3 and Figure 4 represent the current sources shown in Figure 1 and Figure 2 respectively. These schematics were developed using the calculated resistor values summarized in Table 1. The expected theoretical voltages across R</w:t>
+      </w:r>
+      <w:r>
+        <w:rPr>
+          <w:vertAlign w:val="subscript"/>
+        </w:rPr>
+        <w:t>C</w:t>
+      </w:r>
+      <w:r>
+        <w:t>, R</w:t>
+      </w:r>
+      <w:r>
+        <w:rPr>
+          <w:vertAlign w:val="subscript"/>
+        </w:rPr>
+        <w:t>L</w:t>
+      </w:r>
+      <w:r>
+        <w:t>, V</w:t>
+      </w:r>
+      <w:r>
+        <w:rPr>
+          <w:vertAlign w:val="subscript"/>
+        </w:rPr>
+        <w:t>O</w:t>
+      </w:r>
+      <w:r>
+        <w:t>, and R</w:t>
+      </w:r>
+      <w:r>
+        <w:rPr>
+          <w:vertAlign w:val="subscript"/>
+        </w:rPr>
+        <w:t>E</w:t>
+      </w:r>
+      <w:r>
+        <w:t xml:space="preserve"> respectively are shown to the left of each schematic in Figure 3 and Figure 4. These voltages were compared to the experimental voltages shown in Table 2; the small differences in values here were assumed to be due to the tolerance of the devices used, but the experimental voltages values measured were as expected. The currents in Table 3 approximately match the desired currents as specified by the design specification.</w:t>
       </w:r>
     </w:p>
     <w:p>
@@ -133,6 +1087,7 @@
         <w:rPr>
           <w:noProof/>
         </w:rPr>
+        <w:lastRenderedPageBreak/>
         <w:drawing>
           <wp:inline distT="0" distB="0" distL="0" distR="0" wp14:anchorId="3A98777E" wp14:editId="44233C64">
             <wp:extent cx="3457575" cy="3019425"/>
@@ -207,7 +1162,6 @@
         <w:rPr>
           <w:noProof/>
         </w:rPr>
-        <w:lastRenderedPageBreak/>
         <w:drawing>
           <wp:inline distT="0" distB="0" distL="0" distR="0" wp14:anchorId="7643A629" wp14:editId="323DF8AF">
             <wp:extent cx="3762375" cy="3371850"/>
@@ -297,8 +1251,305 @@
       <w:r>
         <w:rPr>
           <w:b/>
-        </w:rPr>
-        <w:t>Table 1 – Results</w:t>
+          <w:noProof/>
+        </w:rPr>
+        <w:lastRenderedPageBreak/>
+        <w:drawing>
+          <wp:inline distT="0" distB="0" distL="0" distR="0" wp14:anchorId="1FA1D8E2" wp14:editId="1F0A08FB">
+            <wp:extent cx="5935980" cy="2758440"/>
+            <wp:effectExtent l="0" t="0" r="7620" b="3810"/>
+            <wp:docPr id="2" name="Picture 2" descr="C:\Users\jms6\Downloads\Lab 3 Current Source.PNG"/>
+            <wp:cNvGraphicFramePr>
+              <a:graphicFrameLocks xmlns:a="http://schemas.openxmlformats.org/drawingml/2006/main" noChangeAspect="1"/>
+            </wp:cNvGraphicFramePr>
+            <a:graphic xmlns:a="http://schemas.openxmlformats.org/drawingml/2006/main">
+              <a:graphicData uri="http://schemas.openxmlformats.org/drawingml/2006/picture">
+                <pic:pic xmlns:pic="http://schemas.openxmlformats.org/drawingml/2006/picture">
+                  <pic:nvPicPr>
+                    <pic:cNvPr id="0" name="Picture 1" descr="C:\Users\jms6\Downloads\Lab 3 Current Source.PNG"/>
+                    <pic:cNvPicPr>
+                      <a:picLocks noChangeAspect="1" noChangeArrowheads="1"/>
+                    </pic:cNvPicPr>
+                  </pic:nvPicPr>
+                  <pic:blipFill>
+                    <a:blip r:embed="rId7" cstate="print">
+                      <a:extLst>
+                        <a:ext uri="{28A0092B-C50C-407E-A947-70E740481C1C}">
+                          <a14:useLocalDpi xmlns:a14="http://schemas.microsoft.com/office/drawing/2010/main" val="0"/>
+                        </a:ext>
+                      </a:extLst>
+                    </a:blip>
+                    <a:srcRect/>
+                    <a:stretch>
+                      <a:fillRect/>
+                    </a:stretch>
+                  </pic:blipFill>
+                  <pic:spPr bwMode="auto">
+                    <a:xfrm>
+                      <a:off x="0" y="0"/>
+                      <a:ext cx="5935980" cy="2758440"/>
+                    </a:xfrm>
+                    <a:prstGeom prst="rect">
+                      <a:avLst/>
+                    </a:prstGeom>
+                    <a:noFill/>
+                    <a:ln>
+                      <a:noFill/>
+                    </a:ln>
+                  </pic:spPr>
+                </pic:pic>
+              </a:graphicData>
+            </a:graphic>
+          </wp:inline>
+        </w:drawing>
+      </w:r>
+      <w:r>
+        <w:rPr>
+          <w:b/>
+        </w:rPr>
+        <w:t>Figure 3 – Basic Current Source</w:t>
+      </w:r>
+    </w:p>
+    <w:p>
+      <w:pPr>
+        <w:jc w:val="center"/>
+        <w:rPr>
+          <w:b/>
+        </w:rPr>
+      </w:pPr>
+    </w:p>
+    <w:p>
+      <w:pPr>
+        <w:jc w:val="center"/>
+        <w:rPr>
+          <w:b/>
+        </w:rPr>
+      </w:pPr>
+      <w:r>
+        <w:rPr>
+          <w:b/>
+          <w:noProof/>
+        </w:rPr>
+        <w:drawing>
+          <wp:inline distT="0" distB="0" distL="0" distR="0">
+            <wp:extent cx="5935980" cy="2796540"/>
+            <wp:effectExtent l="0" t="0" r="7620" b="3810"/>
+            <wp:docPr id="3" name="Picture 3" descr="C:\Users\jms6\Downloads\Lab 3 Widlar.PNG"/>
+            <wp:cNvGraphicFramePr>
+              <a:graphicFrameLocks xmlns:a="http://schemas.openxmlformats.org/drawingml/2006/main" noChangeAspect="1"/>
+            </wp:cNvGraphicFramePr>
+            <a:graphic xmlns:a="http://schemas.openxmlformats.org/drawingml/2006/main">
+              <a:graphicData uri="http://schemas.openxmlformats.org/drawingml/2006/picture">
+                <pic:pic xmlns:pic="http://schemas.openxmlformats.org/drawingml/2006/picture">
+                  <pic:nvPicPr>
+                    <pic:cNvPr id="0" name="Picture 2" descr="C:\Users\jms6\Downloads\Lab 3 Widlar.PNG"/>
+                    <pic:cNvPicPr>
+                      <a:picLocks noChangeAspect="1" noChangeArrowheads="1"/>
+                    </pic:cNvPicPr>
+                  </pic:nvPicPr>
+                  <pic:blipFill>
+                    <a:blip r:embed="rId8" cstate="print">
+                      <a:extLst>
+                        <a:ext uri="{28A0092B-C50C-407E-A947-70E740481C1C}">
+                          <a14:useLocalDpi xmlns:a14="http://schemas.microsoft.com/office/drawing/2010/main" val="0"/>
+                        </a:ext>
+                      </a:extLst>
+                    </a:blip>
+                    <a:srcRect/>
+                    <a:stretch>
+                      <a:fillRect/>
+                    </a:stretch>
+                  </pic:blipFill>
+                  <pic:spPr bwMode="auto">
+                    <a:xfrm>
+                      <a:off x="0" y="0"/>
+                      <a:ext cx="5935980" cy="2796540"/>
+                    </a:xfrm>
+                    <a:prstGeom prst="rect">
+                      <a:avLst/>
+                    </a:prstGeom>
+                    <a:noFill/>
+                    <a:ln>
+                      <a:noFill/>
+                    </a:ln>
+                  </pic:spPr>
+                </pic:pic>
+              </a:graphicData>
+            </a:graphic>
+          </wp:inline>
+        </w:drawing>
+      </w:r>
+    </w:p>
+    <w:p>
+      <w:pPr>
+        <w:jc w:val="center"/>
+        <w:rPr>
+          <w:b/>
+        </w:rPr>
+      </w:pPr>
+      <w:r>
+        <w:rPr>
+          <w:b/>
+        </w:rPr>
+        <w:t xml:space="preserve">Figure 4 – </w:t>
+      </w:r>
+      <w:proofErr w:type="spellStart"/>
+      <w:r>
+        <w:rPr>
+          <w:b/>
+        </w:rPr>
+        <w:t>Widlar</w:t>
+      </w:r>
+      <w:proofErr w:type="spellEnd"/>
+      <w:r>
+        <w:rPr>
+          <w:b/>
+        </w:rPr>
+        <w:t xml:space="preserve"> Current Source</w:t>
+      </w:r>
+    </w:p>
+    <w:p>
+      <w:pPr>
+        <w:jc w:val="center"/>
+        <w:rPr>
+          <w:b/>
+        </w:rPr>
+      </w:pPr>
+    </w:p>
+    <w:p>
+      <w:pPr>
+        <w:jc w:val="center"/>
+        <w:rPr>
+          <w:b/>
+        </w:rPr>
+      </w:pPr>
+    </w:p>
+    <w:p>
+      <w:pPr>
+        <w:jc w:val="center"/>
+        <w:rPr>
+          <w:b/>
+        </w:rPr>
+      </w:pPr>
+    </w:p>
+    <w:p>
+      <w:pPr>
+        <w:jc w:val="center"/>
+        <w:rPr>
+          <w:b/>
+        </w:rPr>
+      </w:pPr>
+    </w:p>
+    <w:p>
+      <w:pPr>
+        <w:jc w:val="center"/>
+        <w:rPr>
+          <w:b/>
+        </w:rPr>
+      </w:pPr>
+    </w:p>
+    <w:p>
+      <w:pPr>
+        <w:jc w:val="center"/>
+        <w:rPr>
+          <w:b/>
+        </w:rPr>
+      </w:pPr>
+    </w:p>
+    <w:p>
+      <w:pPr>
+        <w:jc w:val="center"/>
+        <w:rPr>
+          <w:b/>
+        </w:rPr>
+      </w:pPr>
+    </w:p>
+    <w:p>
+      <w:pPr>
+        <w:jc w:val="center"/>
+        <w:rPr>
+          <w:b/>
+        </w:rPr>
+      </w:pPr>
+    </w:p>
+    <w:p>
+      <w:pPr>
+        <w:jc w:val="center"/>
+        <w:rPr>
+          <w:b/>
+        </w:rPr>
+      </w:pPr>
+    </w:p>
+    <w:p>
+      <w:pPr>
+        <w:jc w:val="center"/>
+        <w:rPr>
+          <w:b/>
+        </w:rPr>
+      </w:pPr>
+    </w:p>
+    <w:p>
+      <w:pPr>
+        <w:jc w:val="center"/>
+        <w:rPr>
+          <w:b/>
+        </w:rPr>
+      </w:pPr>
+    </w:p>
+    <w:p>
+      <w:pPr>
+        <w:jc w:val="center"/>
+        <w:rPr>
+          <w:b/>
+        </w:rPr>
+      </w:pPr>
+      <w:bookmarkStart w:id="0" w:name="_GoBack"/>
+      <w:bookmarkEnd w:id="0"/>
+    </w:p>
+    <w:p>
+      <w:pPr>
+        <w:jc w:val="center"/>
+        <w:rPr>
+          <w:b/>
+        </w:rPr>
+      </w:pPr>
+      <w:r>
+        <w:rPr>
+          <w:b/>
+        </w:rPr>
+        <w:lastRenderedPageBreak/>
+        <w:t>Table 1 –</w:t>
+      </w:r>
+      <w:r>
+        <w:rPr>
+          <w:b/>
+        </w:rPr>
+        <w:t xml:space="preserve"> </w:t>
+      </w:r>
+      <w:r>
+        <w:rPr>
+          <w:b/>
+        </w:rPr>
+        <w:t>Resistor Values</w:t>
+      </w:r>
+      <w:r>
+        <w:rPr>
+          <w:b/>
+        </w:rPr>
+        <w:t xml:space="preserve"> (</w:t>
+      </w:r>
+      <w:r>
+        <w:rPr>
+          <w:rFonts w:ascii="Calibri" w:hAnsi="Calibri"/>
+          <w:b/>
+        </w:rPr>
+        <w:t>Ω</w:t>
+      </w:r>
+      <w:r>
+        <w:rPr>
+          <w:b/>
+        </w:rPr>
+        <w:t>)</w:t>
       </w:r>
     </w:p>
     <w:tbl>
@@ -377,7 +1628,6 @@
                 <w:b/>
               </w:rPr>
             </w:pPr>
-            <w:bookmarkStart w:id="0" w:name="_GoBack" w:colFirst="1" w:colLast="2"/>
             <w:r>
               <w:rPr>
                 <w:b/>
@@ -395,7 +1645,7 @@
               <w:jc w:val="center"/>
             </w:pPr>
             <w:r>
-              <w:t>9.2321</w:t>
+              <w:t>3720</w:t>
             </w:r>
           </w:p>
         </w:tc>
@@ -408,7 +1658,7 @@
               <w:jc w:val="center"/>
             </w:pPr>
             <w:r>
-              <w:t>9.2338</w:t>
+              <w:t>930</w:t>
             </w:r>
           </w:p>
         </w:tc>
@@ -442,7 +1692,7 @@
               <w:jc w:val="center"/>
             </w:pPr>
             <w:r>
-              <w:t>4.0386</w:t>
+              <w:t>1600</w:t>
             </w:r>
           </w:p>
         </w:tc>
@@ -455,7 +1705,7 @@
               <w:jc w:val="center"/>
             </w:pPr>
             <w:r>
-              <w:t>2.3979</w:t>
+              <w:t>30k</w:t>
             </w:r>
           </w:p>
         </w:tc>
@@ -476,7 +1726,7 @@
               <w:rPr>
                 <w:b/>
               </w:rPr>
-              <w:t>VO</w:t>
+              <w:t>RE</w:t>
             </w:r>
           </w:p>
         </w:tc>
@@ -487,9 +1737,15 @@
           <w:p>
             <w:pPr>
               <w:jc w:val="center"/>
-            </w:pPr>
-            <w:r>
-              <w:t>5.9440</w:t>
+              <w:rPr>
+                <w:b/>
+              </w:rPr>
+            </w:pPr>
+            <w:r>
+              <w:rPr>
+                <w:b/>
+              </w:rPr>
+              <w:t>-</w:t>
             </w:r>
           </w:p>
         </w:tc>
@@ -502,7 +1758,126 @@
               <w:jc w:val="center"/>
             </w:pPr>
             <w:r>
-              <w:t>7.5635</w:t>
+              <w:t>1197</w:t>
+            </w:r>
+          </w:p>
+        </w:tc>
+      </w:tr>
+    </w:tbl>
+    <w:p>
+      <w:pPr>
+        <w:jc w:val="center"/>
+        <w:rPr>
+          <w:b/>
+        </w:rPr>
+      </w:pPr>
+    </w:p>
+    <w:p>
+      <w:pPr>
+        <w:jc w:val="center"/>
+        <w:rPr>
+          <w:b/>
+        </w:rPr>
+      </w:pPr>
+    </w:p>
+    <w:p>
+      <w:pPr>
+        <w:jc w:val="center"/>
+        <w:rPr>
+          <w:b/>
+        </w:rPr>
+      </w:pPr>
+      <w:r>
+        <w:rPr>
+          <w:b/>
+        </w:rPr>
+        <w:t>Table 2</w:t>
+      </w:r>
+      <w:r>
+        <w:rPr>
+          <w:b/>
+        </w:rPr>
+        <w:t xml:space="preserve"> – </w:t>
+      </w:r>
+      <w:r>
+        <w:rPr>
+          <w:b/>
+        </w:rPr>
+        <w:t xml:space="preserve">Voltage </w:t>
+      </w:r>
+      <w:r>
+        <w:rPr>
+          <w:b/>
+        </w:rPr>
+        <w:t>Results</w:t>
+      </w:r>
+      <w:r>
+        <w:rPr>
+          <w:b/>
+        </w:rPr>
+        <w:t xml:space="preserve"> (V)</w:t>
+      </w:r>
+    </w:p>
+    <w:tbl>
+      <w:tblPr>
+        <w:tblStyle w:val="TableGrid"/>
+        <w:tblW w:w="0" w:type="auto"/>
+        <w:tblLook w:val="04A0" w:firstRow="1" w:lastRow="0" w:firstColumn="1" w:lastColumn="0" w:noHBand="0" w:noVBand="1"/>
+      </w:tblPr>
+      <w:tblGrid>
+        <w:gridCol w:w="3116"/>
+        <w:gridCol w:w="3117"/>
+        <w:gridCol w:w="3117"/>
+      </w:tblGrid>
+      <w:tr>
+        <w:tc>
+          <w:tcPr>
+            <w:tcW w:w="3116" w:type="dxa"/>
+          </w:tcPr>
+          <w:p>
+            <w:pPr>
+              <w:jc w:val="center"/>
+              <w:rPr>
+                <w:b/>
+              </w:rPr>
+            </w:pPr>
+          </w:p>
+        </w:tc>
+        <w:tc>
+          <w:tcPr>
+            <w:tcW w:w="3117" w:type="dxa"/>
+          </w:tcPr>
+          <w:p>
+            <w:pPr>
+              <w:jc w:val="center"/>
+              <w:rPr>
+                <w:b/>
+              </w:rPr>
+            </w:pPr>
+            <w:r>
+              <w:rPr>
+                <w:b/>
+              </w:rPr>
+              <w:t>Figure 1</w:t>
+            </w:r>
+          </w:p>
+        </w:tc>
+        <w:tc>
+          <w:tcPr>
+            <w:tcW w:w="3117" w:type="dxa"/>
+          </w:tcPr>
+          <w:p>
+            <w:pPr>
+              <w:jc w:val="center"/>
+              <w:rPr>
+                <w:b/>
+              </w:rPr>
+            </w:pPr>
+            <w:r>
+              <w:rPr>
+                <w:b/>
+              </w:rPr>
+              <w:t>Figure 2</w:t>
             </w:r>
           </w:p>
         </w:tc>
@@ -523,6 +1898,147 @@
               <w:rPr>
                 <w:b/>
               </w:rPr>
+              <w:t>RC</w:t>
+            </w:r>
+          </w:p>
+        </w:tc>
+        <w:tc>
+          <w:tcPr>
+            <w:tcW w:w="3117" w:type="dxa"/>
+          </w:tcPr>
+          <w:p>
+            <w:pPr>
+              <w:jc w:val="center"/>
+            </w:pPr>
+            <w:r>
+              <w:t>9.2321</w:t>
+            </w:r>
+          </w:p>
+        </w:tc>
+        <w:tc>
+          <w:tcPr>
+            <w:tcW w:w="3117" w:type="dxa"/>
+          </w:tcPr>
+          <w:p>
+            <w:pPr>
+              <w:jc w:val="center"/>
+            </w:pPr>
+            <w:r>
+              <w:t>9.2338</w:t>
+            </w:r>
+          </w:p>
+        </w:tc>
+      </w:tr>
+      <w:tr>
+        <w:tc>
+          <w:tcPr>
+            <w:tcW w:w="3116" w:type="dxa"/>
+          </w:tcPr>
+          <w:p>
+            <w:pPr>
+              <w:jc w:val="center"/>
+              <w:rPr>
+                <w:b/>
+              </w:rPr>
+            </w:pPr>
+            <w:r>
+              <w:rPr>
+                <w:b/>
+              </w:rPr>
+              <w:t>RL</w:t>
+            </w:r>
+          </w:p>
+        </w:tc>
+        <w:tc>
+          <w:tcPr>
+            <w:tcW w:w="3117" w:type="dxa"/>
+          </w:tcPr>
+          <w:p>
+            <w:pPr>
+              <w:jc w:val="center"/>
+            </w:pPr>
+            <w:r>
+              <w:t>4.0386</w:t>
+            </w:r>
+          </w:p>
+        </w:tc>
+        <w:tc>
+          <w:tcPr>
+            <w:tcW w:w="3117" w:type="dxa"/>
+          </w:tcPr>
+          <w:p>
+            <w:pPr>
+              <w:jc w:val="center"/>
+            </w:pPr>
+            <w:r>
+              <w:t>2.3979</w:t>
+            </w:r>
+          </w:p>
+        </w:tc>
+      </w:tr>
+      <w:tr>
+        <w:tc>
+          <w:tcPr>
+            <w:tcW w:w="3116" w:type="dxa"/>
+          </w:tcPr>
+          <w:p>
+            <w:pPr>
+              <w:jc w:val="center"/>
+              <w:rPr>
+                <w:b/>
+              </w:rPr>
+            </w:pPr>
+            <w:r>
+              <w:rPr>
+                <w:b/>
+              </w:rPr>
+              <w:t>VO</w:t>
+            </w:r>
+          </w:p>
+        </w:tc>
+        <w:tc>
+          <w:tcPr>
+            <w:tcW w:w="3117" w:type="dxa"/>
+          </w:tcPr>
+          <w:p>
+            <w:pPr>
+              <w:jc w:val="center"/>
+            </w:pPr>
+            <w:r>
+              <w:t>5.9440</w:t>
+            </w:r>
+          </w:p>
+        </w:tc>
+        <w:tc>
+          <w:tcPr>
+            <w:tcW w:w="3117" w:type="dxa"/>
+          </w:tcPr>
+          <w:p>
+            <w:pPr>
+              <w:jc w:val="center"/>
+            </w:pPr>
+            <w:r>
+              <w:t>7.5635</w:t>
+            </w:r>
+          </w:p>
+        </w:tc>
+      </w:tr>
+      <w:tr>
+        <w:tc>
+          <w:tcPr>
+            <w:tcW w:w="3116" w:type="dxa"/>
+          </w:tcPr>
+          <w:p>
+            <w:pPr>
+              <w:jc w:val="center"/>
+              <w:rPr>
+                <w:b/>
+              </w:rPr>
+            </w:pPr>
+            <w:r>
+              <w:rPr>
+                <w:b/>
+              </w:rPr>
               <w:t>RE</w:t>
             </w:r>
           </w:p>
@@ -534,7 +2050,16 @@
           <w:p>
             <w:pPr>
               <w:jc w:val="center"/>
-            </w:pPr>
+              <w:rPr>
+                <w:b/>
+              </w:rPr>
+            </w:pPr>
+            <w:r>
+              <w:rPr>
+                <w:b/>
+              </w:rPr>
+              <w:t>-</w:t>
+            </w:r>
           </w:p>
         </w:tc>
         <w:tc>
@@ -551,7 +2076,199 @@
           </w:p>
         </w:tc>
       </w:tr>
-      <w:bookmarkEnd w:id="0"/>
+    </w:tbl>
+    <w:p>
+      <w:pPr>
+        <w:jc w:val="center"/>
+        <w:rPr>
+          <w:b/>
+        </w:rPr>
+      </w:pPr>
+    </w:p>
+    <w:p>
+      <w:pPr>
+        <w:jc w:val="center"/>
+        <w:rPr>
+          <w:b/>
+        </w:rPr>
+      </w:pPr>
+      <w:r>
+        <w:rPr>
+          <w:b/>
+        </w:rPr>
+        <w:t>Table 3</w:t>
+      </w:r>
+      <w:r>
+        <w:rPr>
+          <w:b/>
+        </w:rPr>
+        <w:t xml:space="preserve"> –</w:t>
+      </w:r>
+      <w:r>
+        <w:rPr>
+          <w:b/>
+        </w:rPr>
+        <w:t xml:space="preserve"> Calculated Results (mA)</w:t>
+      </w:r>
+    </w:p>
+    <w:tbl>
+      <w:tblPr>
+        <w:tblStyle w:val="TableGrid"/>
+        <w:tblW w:w="0" w:type="auto"/>
+        <w:tblLook w:val="04A0" w:firstRow="1" w:lastRow="0" w:firstColumn="1" w:lastColumn="0" w:noHBand="0" w:noVBand="1"/>
+      </w:tblPr>
+      <w:tblGrid>
+        <w:gridCol w:w="3116"/>
+        <w:gridCol w:w="3117"/>
+        <w:gridCol w:w="3117"/>
+      </w:tblGrid>
+      <w:tr>
+        <w:tc>
+          <w:tcPr>
+            <w:tcW w:w="3116" w:type="dxa"/>
+          </w:tcPr>
+          <w:p>
+            <w:pPr>
+              <w:jc w:val="center"/>
+              <w:rPr>
+                <w:b/>
+              </w:rPr>
+            </w:pPr>
+          </w:p>
+        </w:tc>
+        <w:tc>
+          <w:tcPr>
+            <w:tcW w:w="3117" w:type="dxa"/>
+          </w:tcPr>
+          <w:p>
+            <w:pPr>
+              <w:jc w:val="center"/>
+              <w:rPr>
+                <w:b/>
+              </w:rPr>
+            </w:pPr>
+            <w:r>
+              <w:rPr>
+                <w:b/>
+              </w:rPr>
+              <w:t>Figure 1</w:t>
+            </w:r>
+          </w:p>
+        </w:tc>
+        <w:tc>
+          <w:tcPr>
+            <w:tcW w:w="3117" w:type="dxa"/>
+          </w:tcPr>
+          <w:p>
+            <w:pPr>
+              <w:jc w:val="center"/>
+              <w:rPr>
+                <w:b/>
+              </w:rPr>
+            </w:pPr>
+            <w:r>
+              <w:rPr>
+                <w:b/>
+              </w:rPr>
+              <w:t>Figure 2</w:t>
+            </w:r>
+          </w:p>
+        </w:tc>
+      </w:tr>
+      <w:tr>
+        <w:tc>
+          <w:tcPr>
+            <w:tcW w:w="3116" w:type="dxa"/>
+          </w:tcPr>
+          <w:p>
+            <w:pPr>
+              <w:jc w:val="center"/>
+              <w:rPr>
+                <w:b/>
+              </w:rPr>
+            </w:pPr>
+            <w:r>
+              <w:rPr>
+                <w:b/>
+              </w:rPr>
+              <w:t>Input Current</w:t>
+            </w:r>
+          </w:p>
+        </w:tc>
+        <w:tc>
+          <w:tcPr>
+            <w:tcW w:w="3117" w:type="dxa"/>
+          </w:tcPr>
+          <w:p>
+            <w:pPr>
+              <w:jc w:val="center"/>
+            </w:pPr>
+            <w:r>
+              <w:t>2.4817</w:t>
+            </w:r>
+          </w:p>
+        </w:tc>
+        <w:tc>
+          <w:tcPr>
+            <w:tcW w:w="3117" w:type="dxa"/>
+          </w:tcPr>
+          <w:p>
+            <w:pPr>
+              <w:jc w:val="center"/>
+            </w:pPr>
+            <w:r>
+              <w:t>9.9288</w:t>
+            </w:r>
+          </w:p>
+        </w:tc>
+      </w:tr>
+      <w:tr>
+        <w:tc>
+          <w:tcPr>
+            <w:tcW w:w="3116" w:type="dxa"/>
+          </w:tcPr>
+          <w:p>
+            <w:pPr>
+              <w:jc w:val="center"/>
+              <w:rPr>
+                <w:b/>
+              </w:rPr>
+            </w:pPr>
+            <w:r>
+              <w:rPr>
+                <w:b/>
+              </w:rPr>
+              <w:t>Output Current</w:t>
+            </w:r>
+          </w:p>
+        </w:tc>
+        <w:tc>
+          <w:tcPr>
+            <w:tcW w:w="3117" w:type="dxa"/>
+          </w:tcPr>
+          <w:p>
+            <w:pPr>
+              <w:jc w:val="center"/>
+            </w:pPr>
+            <w:r>
+              <w:t>2.5243</w:t>
+            </w:r>
+          </w:p>
+        </w:tc>
+        <w:tc>
+          <w:tcPr>
+            <w:tcW w:w="3117" w:type="dxa"/>
+          </w:tcPr>
+          <w:p>
+            <w:pPr>
+              <w:jc w:val="center"/>
+            </w:pPr>
+            <w:r>
+              <w:t>0.07993</w:t>
+            </w:r>
+          </w:p>
+        </w:tc>
+      </w:tr>
     </w:tbl>
     <w:p>
       <w:pPr>
@@ -703,6 +2420,7 @@
     <w:lsdException w:name="HTML Sample" w:semiHidden="1" w:unhideWhenUsed="1"/>
     <w:lsdException w:name="HTML Typewriter" w:semiHidden="1" w:unhideWhenUsed="1"/>
     <w:lsdException w:name="HTML Variable" w:semiHidden="1" w:unhideWhenUsed="1"/>
+    <w:lsdException w:name="Normal Table" w:semiHidden="1" w:unhideWhenUsed="1"/>
     <w:lsdException w:name="annotation subject" w:semiHidden="1" w:unhideWhenUsed="1"/>
     <w:lsdException w:name="No List" w:semiHidden="1" w:unhideWhenUsed="1"/>
     <w:lsdException w:name="Outline List 1" w:semiHidden="1" w:unhideWhenUsed="1"/>
@@ -748,9 +2466,11 @@
     <w:lsdException w:name="Table Subtle 1" w:semiHidden="1" w:unhideWhenUsed="1"/>
     <w:lsdException w:name="Table Subtle 2" w:semiHidden="1" w:unhideWhenUsed="1"/>
     <w:lsdException w:name="Table Web 1" w:semiHidden="1" w:unhideWhenUsed="1"/>
+    <w:lsdException w:name="Table Web 2" w:semiHidden="1" w:unhideWhenUsed="1"/>
     <w:lsdException w:name="Table Web 3" w:semiHidden="1" w:unhideWhenUsed="1"/>
     <w:lsdException w:name="Balloon Text" w:semiHidden="1" w:unhideWhenUsed="1"/>
     <w:lsdException w:name="Table Grid" w:uiPriority="39"/>
+    <w:lsdException w:name="Table Theme" w:semiHidden="1" w:unhideWhenUsed="1"/>
     <w:lsdException w:name="Placeholder Text" w:semiHidden="1"/>
     <w:lsdException w:name="No Spacing" w:uiPriority="1" w:qFormat="1"/>
     <w:lsdException w:name="Light Shading" w:uiPriority="60"/>
@@ -1296,7 +3016,7 @@
 </file>
 
 <file path=customXml/itemProps1.xml><?xml version="1.0" encoding="utf-8"?>
-<ds:datastoreItem xmlns:ds="http://schemas.openxmlformats.org/officeDocument/2006/customXml" ds:itemID="{2EFF4D7F-D196-46EA-9A7C-C97413C091AA}">
+<ds:datastoreItem xmlns:ds="http://schemas.openxmlformats.org/officeDocument/2006/customXml" ds:itemID="{CD1D9E50-8D57-4FD0-9BA3-817F861A8651}">
   <ds:schemaRefs>
     <ds:schemaRef ds:uri="http://schemas.openxmlformats.org/officeDocument/2006/bibliography"/>
   </ds:schemaRefs>

</xml_diff>